<commit_message>
Updated figures based on reviewer feedback
</commit_message>
<xml_diff>
--- a/04_doc/02_selected_figures.docx
+++ b/04_doc/02_selected_figures.docx
@@ -7,6 +7,7 @@
         <w:pStyle w:val="NoSpacing"/>
         <w:rPr>
           <w:b/>
+          <w:highlight w:val="yellow"/>
         </w:rPr>
       </w:pPr>
       <w:r>
@@ -14,7 +15,47 @@
           <w:b/>
           <w:highlight w:val="yellow"/>
         </w:rPr>
-        <w:t>Selected Figures</w:t>
+        <w:t xml:space="preserve">Updated figures based on reviewer feedback on </w:t>
+      </w:r>
+      <w:proofErr w:type="gramStart"/>
+      <w:r>
+        <w:rPr>
+          <w:b/>
+          <w:highlight w:val="yellow"/>
+        </w:rPr>
+        <w:t>2024-04-02</w:t>
+      </w:r>
+      <w:proofErr w:type="gramEnd"/>
+    </w:p>
+    <w:p>
+      <w:pPr>
+        <w:pStyle w:val="NoSpacing"/>
+        <w:rPr>
+          <w:b/>
+          <w:highlight w:val="yellow"/>
+        </w:rPr>
+      </w:pPr>
+    </w:p>
+    <w:p>
+      <w:pPr>
+        <w:pStyle w:val="NoSpacing"/>
+        <w:rPr>
+          <w:b/>
+        </w:rPr>
+      </w:pPr>
+      <w:r>
+        <w:rPr>
+          <w:b/>
+          <w:highlight w:val="yellow"/>
+        </w:rPr>
+        <w:t xml:space="preserve">Updated </w:t>
+      </w:r>
+      <w:r>
+        <w:rPr>
+          <w:b/>
+          <w:highlight w:val="yellow"/>
+        </w:rPr>
+        <w:t>Figures</w:t>
       </w:r>
       <w:r>
         <w:rPr>
@@ -1868,6 +1909,7 @@
               <w:bCs/>
               <w:noProof/>
             </w:rPr>
+            <w:lastRenderedPageBreak/>
             <w:fldChar w:fldCharType="end"/>
           </w:r>
         </w:p>
@@ -6595,15 +6637,7 @@
               <w:cnfStyle w:val="000000100000" w:firstRow="0" w:lastRow="0" w:firstColumn="0" w:lastColumn="0" w:oddVBand="0" w:evenVBand="0" w:oddHBand="1" w:evenHBand="0" w:firstRowFirstColumn="0" w:firstRowLastColumn="0" w:lastRowFirstColumn="0" w:lastRowLastColumn="0"/>
             </w:pPr>
             <w:r>
-              <w:t>the CSR however sometimes the qtl setting using the historic data may not be applicable if the historic study was not a good match. </w:t>
-            </w:r>
-            <w:proofErr w:type="gramStart"/>
-            <w:r>
-              <w:t>So</w:t>
-            </w:r>
-            <w:proofErr w:type="gramEnd"/>
-            <w:r>
-              <w:t> then this may result in the review of the </w:t>
+              <w:t>the CSR however sometimes the qtl setting using the historic data may not be applicable if the historic study was not a good match. So then this may result in the review of the </w:t>
             </w:r>
           </w:p>
           <w:p>

</xml_diff>